<commit_message>
Added observations to the 3rd report
</commit_message>
<xml_diff>
--- a/reports/stage3/G_03_stage3.docx
+++ b/reports/stage3/G_03_stage3.docx
@@ -204,6 +204,7 @@
           <w:lang w:val="pt-PT"/>
         </w:rPr>
       </w:pPr>
+      <w:proofErr w:type="spellStart"/>
       <w:r>
         <w:rPr>
           <w:rFonts w:ascii="Arial" w:hAnsi="Arial"/>
@@ -213,6 +214,7 @@
         </w:rPr>
         <w:t>CartGuru</w:t>
       </w:r>
+      <w:proofErr w:type="spellEnd"/>
     </w:p>
     <w:p>
       <w:pPr>
@@ -345,6 +347,7 @@
           <w:lang w:val="pt-PT"/>
         </w:rPr>
       </w:pPr>
+      <w:proofErr w:type="spellStart"/>
       <w:r>
         <w:rPr>
           <w:rFonts w:ascii="Arial" w:hAnsi="Arial"/>
@@ -354,6 +357,7 @@
         </w:rPr>
         <w:t>Stage</w:t>
       </w:r>
+      <w:proofErr w:type="spellEnd"/>
       <w:r>
         <w:rPr>
           <w:rFonts w:ascii="Arial" w:hAnsi="Arial"/>
@@ -388,8 +392,19 @@
           <w:sz w:val="40"/>
           <w:lang w:val="pt-PT"/>
         </w:rPr>
-        <w:t>1st prototype</w:t>
-      </w:r>
+        <w:t xml:space="preserve">1st </w:t>
+      </w:r>
+      <w:proofErr w:type="spellStart"/>
+      <w:r>
+        <w:rPr>
+          <w:rFonts w:ascii="Arial" w:hAnsi="Arial"/>
+          <w:color w:val="365F91" w:themeColor="accent1" w:themeShade="BF"/>
+          <w:sz w:val="40"/>
+          <w:lang w:val="pt-PT"/>
+        </w:rPr>
+        <w:t>prototype</w:t>
+      </w:r>
+      <w:proofErr w:type="spellEnd"/>
     </w:p>
     <w:p>
       <w:pPr>
@@ -630,6 +645,7 @@
           <w:lang w:val="pt-PT"/>
         </w:rPr>
       </w:pPr>
+      <w:proofErr w:type="spellStart"/>
       <w:r>
         <w:rPr>
           <w:rFonts w:ascii="Arial" w:hAnsi="Arial"/>
@@ -638,6 +654,7 @@
         </w:rPr>
         <w:t>Authors</w:t>
       </w:r>
+      <w:proofErr w:type="spellEnd"/>
       <w:r>
         <w:rPr>
           <w:rFonts w:ascii="Arial" w:hAnsi="Arial"/>
@@ -710,6 +727,7 @@
         </w:rPr>
         <w:tab/>
       </w:r>
+      <w:proofErr w:type="spellStart"/>
       <w:r>
         <w:rPr>
           <w:rFonts w:ascii="Arial" w:hAnsi="Arial"/>
@@ -718,6 +736,7 @@
         </w:rPr>
         <w:t>Lab</w:t>
       </w:r>
+      <w:proofErr w:type="spellEnd"/>
       <w:r>
         <w:rPr>
           <w:rFonts w:ascii="Arial" w:hAnsi="Arial"/>
@@ -726,13 +745,23 @@
         </w:rPr>
         <w:t xml:space="preserve"> </w:t>
       </w:r>
-      <w:r>
-        <w:rPr>
-          <w:rFonts w:ascii="Arial" w:hAnsi="Arial"/>
-          <w:b/>
-          <w:lang w:val="pt-PT"/>
-        </w:rPr>
-        <w:t xml:space="preserve">class </w:t>
+      <w:proofErr w:type="spellStart"/>
+      <w:r>
+        <w:rPr>
+          <w:rFonts w:ascii="Arial" w:hAnsi="Arial"/>
+          <w:b/>
+          <w:lang w:val="pt-PT"/>
+        </w:rPr>
+        <w:t>class</w:t>
+      </w:r>
+      <w:proofErr w:type="spellEnd"/>
+      <w:r>
+        <w:rPr>
+          <w:rFonts w:ascii="Arial" w:hAnsi="Arial"/>
+          <w:b/>
+          <w:lang w:val="pt-PT"/>
+        </w:rPr>
+        <w:t xml:space="preserve"> </w:t>
       </w:r>
       <w:r>
         <w:rPr>
@@ -916,13 +945,23 @@
         </w:rPr>
         <w:tab/>
       </w:r>
-      <w:r>
-        <w:rPr>
-          <w:rFonts w:ascii="Arial" w:hAnsi="Arial"/>
-          <w:b/>
-          <w:lang w:val="pt-PT"/>
-        </w:rPr>
-        <w:t xml:space="preserve">Group Nº </w:t>
+      <w:proofErr w:type="spellStart"/>
+      <w:r>
+        <w:rPr>
+          <w:rFonts w:ascii="Arial" w:hAnsi="Arial"/>
+          <w:b/>
+          <w:lang w:val="pt-PT"/>
+        </w:rPr>
+        <w:t>Group</w:t>
+      </w:r>
+      <w:proofErr w:type="spellEnd"/>
+      <w:r>
+        <w:rPr>
+          <w:rFonts w:ascii="Arial" w:hAnsi="Arial"/>
+          <w:b/>
+          <w:lang w:val="pt-PT"/>
+        </w:rPr>
+        <w:t xml:space="preserve"> Nº </w:t>
       </w:r>
       <w:r>
         <w:rPr>
@@ -1463,6 +1502,16 @@
           <w:szCs w:val="22"/>
         </w:rPr>
       </w:pPr>
+    </w:p>
+    <w:p>
+      <w:pPr>
+        <w:jc w:val="both"/>
+        <w:rPr>
+          <w:rFonts w:ascii="Arial" w:hAnsi="Arial"/>
+          <w:sz w:val="22"/>
+          <w:szCs w:val="22"/>
+        </w:rPr>
+      </w:pPr>
       <w:r>
         <w:rPr>
           <w:rFonts w:ascii="Arial" w:hAnsi="Arial"/>
@@ -1477,31 +1526,33 @@
           <w:sz w:val="22"/>
           <w:szCs w:val="22"/>
         </w:rPr>
-        <w:t>, CartGuru,</w:t>
-      </w:r>
-      <w:r>
-        <w:rPr>
-          <w:rFonts w:ascii="Arial" w:hAnsi="Arial"/>
-          <w:sz w:val="22"/>
-          <w:szCs w:val="22"/>
-        </w:rPr>
-        <w:t xml:space="preserve"> was created with the purpose to give our client the necessary information to make </w:t>
-      </w:r>
-      <w:r>
-        <w:rPr>
-          <w:rFonts w:ascii="Arial" w:hAnsi="Arial"/>
-          <w:sz w:val="22"/>
-          <w:szCs w:val="22"/>
-        </w:rPr>
-        <w:t>conscious</w:t>
-      </w:r>
-      <w:r>
-        <w:rPr>
-          <w:rFonts w:ascii="Arial" w:hAnsi="Arial"/>
-          <w:sz w:val="22"/>
-          <w:szCs w:val="22"/>
-        </w:rPr>
-        <w:t xml:space="preserve"> decisions with their purchases in what supermarket.</w:t>
+        <w:t xml:space="preserve">, </w:t>
+      </w:r>
+      <w:proofErr w:type="spellStart"/>
+      <w:r>
+        <w:rPr>
+          <w:rFonts w:ascii="Arial" w:hAnsi="Arial"/>
+          <w:sz w:val="22"/>
+          <w:szCs w:val="22"/>
+        </w:rPr>
+        <w:t>CartGuru</w:t>
+      </w:r>
+      <w:proofErr w:type="spellEnd"/>
+      <w:r>
+        <w:rPr>
+          <w:rFonts w:ascii="Arial" w:hAnsi="Arial"/>
+          <w:sz w:val="22"/>
+          <w:szCs w:val="22"/>
+        </w:rPr>
+        <w:t>,</w:t>
+      </w:r>
+      <w:r>
+        <w:rPr>
+          <w:rFonts w:ascii="Arial" w:hAnsi="Arial"/>
+          <w:sz w:val="22"/>
+          <w:szCs w:val="22"/>
+        </w:rPr>
+        <w:t xml:space="preserve"> was created with the purpose to give our client the necessary information to make conscious decisions with their purchases in what supermarket.</w:t>
       </w:r>
     </w:p>
     <w:p>
@@ -1622,45 +1673,77 @@
           <w:szCs w:val="22"/>
         </w:rPr>
       </w:pPr>
-      <w:r>
-        <w:rPr>
-          <w:rFonts w:ascii="Arial" w:hAnsi="Arial" w:cs="Arial"/>
-          <w:sz w:val="22"/>
-          <w:szCs w:val="22"/>
-        </w:rPr>
-        <w:t>Mrs. Jane was on her way home after work thinking about what she could make for dinner, she immediately thought of making açorda, however she remembered that her husband and kids ate toasts with the rem</w:t>
-      </w:r>
-      <w:r>
-        <w:rPr>
-          <w:rFonts w:ascii="Arial" w:hAnsi="Arial" w:cs="Arial"/>
-          <w:sz w:val="22"/>
-          <w:szCs w:val="22"/>
-        </w:rPr>
-        <w:t>a</w:t>
-      </w:r>
-      <w:r>
-        <w:rPr>
-          <w:rFonts w:ascii="Arial" w:hAnsi="Arial" w:cs="Arial"/>
-          <w:sz w:val="22"/>
-          <w:szCs w:val="22"/>
-        </w:rPr>
-        <w:t>in</w:t>
-      </w:r>
-      <w:r>
-        <w:rPr>
-          <w:rFonts w:ascii="Arial" w:hAnsi="Arial" w:cs="Arial"/>
-          <w:sz w:val="22"/>
-          <w:szCs w:val="22"/>
-        </w:rPr>
-        <w:t>in</w:t>
-      </w:r>
-      <w:r>
-        <w:rPr>
-          <w:rFonts w:ascii="Arial" w:hAnsi="Arial" w:cs="Arial"/>
-          <w:sz w:val="22"/>
-          <w:szCs w:val="22"/>
-        </w:rPr>
-        <w:t>g bread for breakfast. The store she usually goes to is quite far from her way home, so she decides to try CartGuru, a mobile app she recently downloaded, that let’s her find products at the best price nearby.</w:t>
+    </w:p>
+    <w:p>
+      <w:pPr>
+        <w:jc w:val="both"/>
+        <w:rPr>
+          <w:rFonts w:ascii="Arial" w:hAnsi="Arial" w:cs="Arial"/>
+          <w:sz w:val="22"/>
+          <w:szCs w:val="22"/>
+        </w:rPr>
+      </w:pPr>
+      <w:r>
+        <w:rPr>
+          <w:rFonts w:ascii="Arial" w:hAnsi="Arial" w:cs="Arial"/>
+          <w:sz w:val="22"/>
+          <w:szCs w:val="22"/>
+        </w:rPr>
+        <w:t xml:space="preserve">Mrs. Jane was on her way home after work thinking about what she could make for dinner, she immediately thought of making </w:t>
+      </w:r>
+      <w:proofErr w:type="spellStart"/>
+      <w:r>
+        <w:rPr>
+          <w:rFonts w:ascii="Arial" w:hAnsi="Arial" w:cs="Arial"/>
+          <w:sz w:val="22"/>
+          <w:szCs w:val="22"/>
+        </w:rPr>
+        <w:t>açorda</w:t>
+      </w:r>
+      <w:proofErr w:type="spellEnd"/>
+      <w:r>
+        <w:rPr>
+          <w:rFonts w:ascii="Arial" w:hAnsi="Arial" w:cs="Arial"/>
+          <w:sz w:val="22"/>
+          <w:szCs w:val="22"/>
+        </w:rPr>
+        <w:t xml:space="preserve">, however she remembered that her husband and kids ate toasts with the remaining bread for breakfast. The store she usually goes to is quite far from her way home, so she decides to try </w:t>
+      </w:r>
+      <w:proofErr w:type="spellStart"/>
+      <w:r>
+        <w:rPr>
+          <w:rFonts w:ascii="Arial" w:hAnsi="Arial" w:cs="Arial"/>
+          <w:sz w:val="22"/>
+          <w:szCs w:val="22"/>
+        </w:rPr>
+        <w:t>CartGuru</w:t>
+      </w:r>
+      <w:proofErr w:type="spellEnd"/>
+      <w:r>
+        <w:rPr>
+          <w:rFonts w:ascii="Arial" w:hAnsi="Arial" w:cs="Arial"/>
+          <w:sz w:val="22"/>
+          <w:szCs w:val="22"/>
+        </w:rPr>
+        <w:t xml:space="preserve">, a mobile app she recently downloaded, that </w:t>
+      </w:r>
+      <w:proofErr w:type="spellStart"/>
+      <w:r>
+        <w:rPr>
+          <w:rFonts w:ascii="Arial" w:hAnsi="Arial" w:cs="Arial"/>
+          <w:sz w:val="22"/>
+          <w:szCs w:val="22"/>
+        </w:rPr>
+        <w:t>let’s</w:t>
+      </w:r>
+      <w:proofErr w:type="spellEnd"/>
+      <w:r>
+        <w:rPr>
+          <w:rFonts w:ascii="Arial" w:hAnsi="Arial" w:cs="Arial"/>
+          <w:sz w:val="22"/>
+          <w:szCs w:val="22"/>
+        </w:rPr>
+        <w:t xml:space="preserve"> her find products at the best price nearby.</w:t>
       </w:r>
       <w:r>
         <w:rPr>
@@ -1764,13 +1847,41 @@
           <w:szCs w:val="22"/>
         </w:rPr>
       </w:pPr>
-      <w:r>
-        <w:rPr>
-          <w:rFonts w:ascii="Arial" w:hAnsi="Arial" w:cs="Arial"/>
-          <w:sz w:val="22"/>
-          <w:szCs w:val="22"/>
-        </w:rPr>
-        <w:t xml:space="preserve">Mr. Samuel is an avid CartGuru user, so he already has an account and frequently interacts with the community. </w:t>
+    </w:p>
+    <w:p>
+      <w:pPr>
+        <w:jc w:val="both"/>
+        <w:rPr>
+          <w:rFonts w:ascii="Arial" w:hAnsi="Arial" w:cs="Arial"/>
+          <w:sz w:val="22"/>
+          <w:szCs w:val="22"/>
+        </w:rPr>
+      </w:pPr>
+      <w:r>
+        <w:rPr>
+          <w:rFonts w:ascii="Arial" w:hAnsi="Arial" w:cs="Arial"/>
+          <w:sz w:val="22"/>
+          <w:szCs w:val="22"/>
+        </w:rPr>
+        <w:t xml:space="preserve">Mr. Samuel is an avid </w:t>
+      </w:r>
+      <w:proofErr w:type="spellStart"/>
+      <w:r>
+        <w:rPr>
+          <w:rFonts w:ascii="Arial" w:hAnsi="Arial" w:cs="Arial"/>
+          <w:sz w:val="22"/>
+          <w:szCs w:val="22"/>
+        </w:rPr>
+        <w:t>CartGuru</w:t>
+      </w:r>
+      <w:proofErr w:type="spellEnd"/>
+      <w:r>
+        <w:rPr>
+          <w:rFonts w:ascii="Arial" w:hAnsi="Arial" w:cs="Arial"/>
+          <w:sz w:val="22"/>
+          <w:szCs w:val="22"/>
+        </w:rPr>
+        <w:t xml:space="preserve"> user, so he already has an account and frequently interacts with the community. </w:t>
       </w:r>
       <w:r>
         <w:rPr>
@@ -1802,7 +1913,25 @@
           <w:sz w:val="22"/>
           <w:szCs w:val="22"/>
         </w:rPr>
-        <w:t>it on CartGuru.</w:t>
+        <w:t xml:space="preserve">it on </w:t>
+      </w:r>
+      <w:proofErr w:type="spellStart"/>
+      <w:r>
+        <w:rPr>
+          <w:rFonts w:ascii="Arial" w:hAnsi="Arial" w:cs="Arial"/>
+          <w:sz w:val="22"/>
+          <w:szCs w:val="22"/>
+        </w:rPr>
+        <w:t>CartGuru</w:t>
+      </w:r>
+      <w:proofErr w:type="spellEnd"/>
+      <w:r>
+        <w:rPr>
+          <w:rFonts w:ascii="Arial" w:hAnsi="Arial" w:cs="Arial"/>
+          <w:sz w:val="22"/>
+          <w:szCs w:val="22"/>
+        </w:rPr>
+        <w:t>.</w:t>
       </w:r>
     </w:p>
     <w:p>
@@ -1842,6 +1971,16 @@
           <w:szCs w:val="22"/>
         </w:rPr>
       </w:pPr>
+    </w:p>
+    <w:p>
+      <w:pPr>
+        <w:jc w:val="both"/>
+        <w:rPr>
+          <w:rFonts w:ascii="Arial" w:hAnsi="Arial" w:cs="Arial"/>
+          <w:sz w:val="22"/>
+          <w:szCs w:val="22"/>
+        </w:rPr>
+      </w:pPr>
       <w:r>
         <w:rPr>
           <w:rFonts w:ascii="Arial" w:hAnsi="Arial" w:cs="Arial"/>
@@ -1880,7 +2019,25 @@
           <w:sz w:val="22"/>
           <w:szCs w:val="22"/>
         </w:rPr>
-        <w:t>nfortunately, he couldn’t eat all the nuts within the expiry date. Mr. Ruy told this story to a friend of his, Mr. Samuel, which in turn recommend him CartGuru to take note of expiry dates</w:t>
+        <w:t xml:space="preserve">nfortunately, he couldn’t eat all the nuts within the expiry date. Mr. Ruy told this story to a friend of his, Mr. Samuel, which in turn recommend him </w:t>
+      </w:r>
+      <w:proofErr w:type="spellStart"/>
+      <w:r>
+        <w:rPr>
+          <w:rFonts w:ascii="Arial" w:hAnsi="Arial" w:cs="Arial"/>
+          <w:sz w:val="22"/>
+          <w:szCs w:val="22"/>
+        </w:rPr>
+        <w:t>CartGuru</w:t>
+      </w:r>
+      <w:proofErr w:type="spellEnd"/>
+      <w:r>
+        <w:rPr>
+          <w:rFonts w:ascii="Arial" w:hAnsi="Arial" w:cs="Arial"/>
+          <w:sz w:val="22"/>
+          <w:szCs w:val="22"/>
+        </w:rPr>
+        <w:t xml:space="preserve"> to take note of expiry dates</w:t>
       </w:r>
       <w:r>
         <w:rPr>
@@ -1942,6 +2099,16 @@
           <w:rFonts w:ascii="Arial" w:hAnsi="Arial" w:cs="Arial"/>
           <w:sz w:val="22"/>
           <w:szCs w:val="22"/>
+        </w:rPr>
+      </w:pPr>
+    </w:p>
+    <w:p>
+      <w:pPr>
+        <w:jc w:val="both"/>
+        <w:rPr>
+          <w:rFonts w:ascii="Arial" w:hAnsi="Arial" w:cs="Arial"/>
+          <w:sz w:val="22"/>
+          <w:szCs w:val="22"/>
           <w:u w:val="single"/>
         </w:rPr>
       </w:pPr>
@@ -1959,7 +2126,25 @@
           <w:sz w:val="22"/>
           <w:szCs w:val="22"/>
         </w:rPr>
-        <w:t>after eating an amazing açorda realized</w:t>
+        <w:t xml:space="preserve">after eating an amazing </w:t>
+      </w:r>
+      <w:proofErr w:type="spellStart"/>
+      <w:r>
+        <w:rPr>
+          <w:rFonts w:ascii="Arial" w:hAnsi="Arial" w:cs="Arial"/>
+          <w:sz w:val="22"/>
+          <w:szCs w:val="22"/>
+        </w:rPr>
+        <w:t>açorda</w:t>
+      </w:r>
+      <w:proofErr w:type="spellEnd"/>
+      <w:r>
+        <w:rPr>
+          <w:rFonts w:ascii="Arial" w:hAnsi="Arial" w:cs="Arial"/>
+          <w:sz w:val="22"/>
+          <w:szCs w:val="22"/>
+        </w:rPr>
+        <w:t xml:space="preserve"> realized</w:t>
       </w:r>
       <w:r>
         <w:rPr>
@@ -1977,15 +2162,6 @@
         </w:rPr>
         <w:t>, she decided to explore the app a bit more, but soon realized she hadn’t deleted the bread entry from her shopping list, which she doesn’t need anymore.</w:t>
       </w:r>
-    </w:p>
-    <w:p>
-      <w:pPr>
-        <w:rPr>
-          <w:rFonts w:ascii="Arial" w:hAnsi="Arial"/>
-          <w:sz w:val="22"/>
-          <w:szCs w:val="22"/>
-        </w:rPr>
-      </w:pPr>
     </w:p>
     <w:p>
       <w:pPr>
@@ -2005,6 +2181,7 @@
           <w:sz w:val="28"/>
           <w:szCs w:val="28"/>
         </w:rPr>
+        <w:lastRenderedPageBreak/>
         <w:t>Observations</w:t>
       </w:r>
     </w:p>
@@ -2016,23 +2193,538 @@
           <w:szCs w:val="22"/>
         </w:rPr>
       </w:pPr>
-      <w:r>
-        <w:rPr>
-          <w:rFonts w:ascii="Arial" w:hAnsi="Arial"/>
-          <w:sz w:val="22"/>
-          <w:szCs w:val="22"/>
-        </w:rPr>
-        <w:t>AAA</w:t>
-      </w:r>
-    </w:p>
-    <w:p>
-      <w:pPr>
-        <w:rPr>
-          <w:rFonts w:ascii="Arial" w:hAnsi="Arial"/>
-          <w:sz w:val="22"/>
-          <w:szCs w:val="22"/>
-        </w:rPr>
-      </w:pPr>
+    </w:p>
+    <w:p>
+      <w:pPr>
+        <w:jc w:val="both"/>
+        <w:rPr>
+          <w:rFonts w:ascii="Arial" w:hAnsi="Arial"/>
+          <w:sz w:val="22"/>
+          <w:szCs w:val="22"/>
+        </w:rPr>
+      </w:pPr>
+    </w:p>
+    <w:p>
+      <w:pPr>
+        <w:jc w:val="both"/>
+        <w:rPr>
+          <w:rFonts w:ascii="Arial" w:hAnsi="Arial"/>
+          <w:sz w:val="22"/>
+          <w:szCs w:val="22"/>
+        </w:rPr>
+      </w:pPr>
+      <w:r>
+        <w:rPr>
+          <w:rFonts w:ascii="Arial" w:hAnsi="Arial"/>
+          <w:sz w:val="22"/>
+          <w:szCs w:val="22"/>
+        </w:rPr>
+        <w:t>Scenario 1</w:t>
+      </w:r>
+    </w:p>
+    <w:p>
+      <w:pPr>
+        <w:jc w:val="both"/>
+        <w:rPr>
+          <w:rFonts w:ascii="Arial" w:hAnsi="Arial"/>
+          <w:sz w:val="22"/>
+          <w:szCs w:val="22"/>
+        </w:rPr>
+      </w:pPr>
+    </w:p>
+    <w:p>
+      <w:pPr>
+        <w:jc w:val="both"/>
+        <w:rPr>
+          <w:rFonts w:ascii="Arial" w:hAnsi="Arial"/>
+          <w:sz w:val="22"/>
+          <w:szCs w:val="22"/>
+        </w:rPr>
+      </w:pPr>
+      <w:r>
+        <w:rPr>
+          <w:rFonts w:ascii="Arial" w:hAnsi="Arial"/>
+          <w:sz w:val="22"/>
+          <w:szCs w:val="22"/>
+        </w:rPr>
+        <w:t xml:space="preserve">All the users that tested our app had trouble with </w:t>
+      </w:r>
+      <w:r>
+        <w:rPr>
+          <w:rFonts w:ascii="Arial" w:hAnsi="Arial"/>
+          <w:sz w:val="22"/>
+          <w:szCs w:val="22"/>
+        </w:rPr>
+        <w:t>this</w:t>
+      </w:r>
+      <w:r>
+        <w:rPr>
+          <w:rFonts w:ascii="Arial" w:hAnsi="Arial"/>
+          <w:sz w:val="22"/>
+          <w:szCs w:val="22"/>
+        </w:rPr>
+        <w:t xml:space="preserve"> scenario, specifically what to do after logging in, </w:t>
+      </w:r>
+      <w:r>
+        <w:rPr>
+          <w:rFonts w:ascii="Arial" w:hAnsi="Arial"/>
+          <w:sz w:val="22"/>
+          <w:szCs w:val="22"/>
+        </w:rPr>
+        <w:t>to either user the search bar</w:t>
+      </w:r>
+      <w:r>
+        <w:rPr>
+          <w:rFonts w:ascii="Arial" w:hAnsi="Arial"/>
+          <w:sz w:val="22"/>
+          <w:szCs w:val="22"/>
+        </w:rPr>
+        <w:t xml:space="preserve">, </w:t>
+      </w:r>
+      <w:r>
+        <w:rPr>
+          <w:rFonts w:ascii="Arial" w:hAnsi="Arial"/>
+          <w:sz w:val="22"/>
+          <w:szCs w:val="22"/>
+        </w:rPr>
+        <w:t>go to the list tab</w:t>
+      </w:r>
+      <w:r>
+        <w:rPr>
+          <w:rFonts w:ascii="Arial" w:hAnsi="Arial"/>
+          <w:sz w:val="22"/>
+          <w:szCs w:val="22"/>
+        </w:rPr>
+        <w:t xml:space="preserve"> or even the map tab</w:t>
+      </w:r>
+      <w:r>
+        <w:rPr>
+          <w:rFonts w:ascii="Arial" w:hAnsi="Arial"/>
+          <w:sz w:val="22"/>
+          <w:szCs w:val="22"/>
+        </w:rPr>
+        <w:t>. In some cases, the users chose the list tab</w:t>
+      </w:r>
+      <w:r>
+        <w:rPr>
+          <w:rFonts w:ascii="Arial" w:hAnsi="Arial"/>
+          <w:sz w:val="22"/>
+          <w:szCs w:val="22"/>
+        </w:rPr>
+        <w:t xml:space="preserve"> or the map</w:t>
+      </w:r>
+      <w:r>
+        <w:rPr>
+          <w:rFonts w:ascii="Arial" w:hAnsi="Arial"/>
+          <w:sz w:val="22"/>
+          <w:szCs w:val="22"/>
+        </w:rPr>
+        <w:t xml:space="preserve">, which does not bring them a step closer to completing the scenario. </w:t>
+      </w:r>
+      <w:r>
+        <w:rPr>
+          <w:rFonts w:ascii="Arial" w:hAnsi="Arial"/>
+          <w:sz w:val="22"/>
+          <w:szCs w:val="22"/>
+        </w:rPr>
+        <w:t>This means that there are too many tabs in the bottom navigation bar and the default page is not the best option. To solve this problem, we need to consider a better default page, for example the list tab instead of the search, which would be removed completely.</w:t>
+      </w:r>
+    </w:p>
+    <w:p>
+      <w:pPr>
+        <w:rPr>
+          <w:rFonts w:ascii="Arial" w:hAnsi="Arial"/>
+          <w:sz w:val="22"/>
+          <w:szCs w:val="22"/>
+          <w:u w:val="single"/>
+        </w:rPr>
+      </w:pPr>
+    </w:p>
+    <w:p>
+      <w:pPr>
+        <w:jc w:val="both"/>
+        <w:rPr>
+          <w:rFonts w:ascii="Arial" w:hAnsi="Arial"/>
+          <w:sz w:val="22"/>
+          <w:szCs w:val="22"/>
+        </w:rPr>
+      </w:pPr>
+      <w:r>
+        <w:rPr>
+          <w:rFonts w:ascii="Arial" w:hAnsi="Arial"/>
+          <w:sz w:val="22"/>
+          <w:szCs w:val="22"/>
+        </w:rPr>
+        <w:t xml:space="preserve">No user tried to click the </w:t>
+      </w:r>
+      <w:r>
+        <w:rPr>
+          <w:rFonts w:ascii="Arial" w:hAnsi="Arial"/>
+          <w:sz w:val="22"/>
+          <w:szCs w:val="22"/>
+        </w:rPr>
+        <w:t>item entries in the search tab to get more information about a given product. To solve this problem, we might need to add a button that signifies more information.</w:t>
+      </w:r>
+    </w:p>
+    <w:p>
+      <w:pPr>
+        <w:jc w:val="both"/>
+        <w:rPr>
+          <w:rFonts w:ascii="Arial" w:hAnsi="Arial"/>
+          <w:sz w:val="22"/>
+          <w:szCs w:val="22"/>
+        </w:rPr>
+      </w:pPr>
+    </w:p>
+    <w:p>
+      <w:pPr>
+        <w:jc w:val="both"/>
+        <w:rPr>
+          <w:rFonts w:ascii="Arial" w:hAnsi="Arial"/>
+          <w:sz w:val="22"/>
+          <w:szCs w:val="22"/>
+        </w:rPr>
+      </w:pPr>
+      <w:r>
+        <w:rPr>
+          <w:rFonts w:ascii="Arial" w:hAnsi="Arial"/>
+          <w:sz w:val="22"/>
+          <w:szCs w:val="22"/>
+        </w:rPr>
+        <w:t>Most users before adding a product to a list did not increment the unit counter, which starts at zero. This means that this is not the correct place to think about the number of units need, instead it should be in the list tab.</w:t>
+      </w:r>
+    </w:p>
+    <w:p>
+      <w:pPr>
+        <w:rPr>
+          <w:rFonts w:ascii="Arial" w:hAnsi="Arial"/>
+          <w:sz w:val="22"/>
+          <w:szCs w:val="22"/>
+        </w:rPr>
+      </w:pPr>
+    </w:p>
+    <w:p>
+      <w:pPr>
+        <w:rPr>
+          <w:rFonts w:ascii="Arial" w:hAnsi="Arial"/>
+          <w:sz w:val="22"/>
+          <w:szCs w:val="22"/>
+        </w:rPr>
+      </w:pPr>
+      <w:r>
+        <w:rPr>
+          <w:rFonts w:ascii="Arial" w:hAnsi="Arial"/>
+          <w:sz w:val="22"/>
+          <w:szCs w:val="22"/>
+        </w:rPr>
+        <w:t>Scenario 2</w:t>
+      </w:r>
+    </w:p>
+    <w:p>
+      <w:pPr>
+        <w:rPr>
+          <w:rFonts w:ascii="Arial" w:hAnsi="Arial"/>
+          <w:sz w:val="22"/>
+          <w:szCs w:val="22"/>
+        </w:rPr>
+      </w:pPr>
+    </w:p>
+    <w:p>
+      <w:pPr>
+        <w:jc w:val="both"/>
+        <w:rPr>
+          <w:rFonts w:ascii="Arial" w:hAnsi="Arial"/>
+          <w:sz w:val="22"/>
+          <w:szCs w:val="22"/>
+        </w:rPr>
+      </w:pPr>
+      <w:r>
+        <w:rPr>
+          <w:rFonts w:ascii="Arial" w:hAnsi="Arial"/>
+          <w:sz w:val="22"/>
+          <w:szCs w:val="22"/>
+        </w:rPr>
+        <w:t>This scenario was easier to understand for the users, however some doubts still surfaced, specifically two users thought it was needed to add a product to the list before posting the price on the community. Once again, this problem is related to the search bar which is the homepage. The same solution mentioned in the scenario 1 could solve the problem.</w:t>
+      </w:r>
+    </w:p>
+    <w:p>
+      <w:pPr>
+        <w:jc w:val="both"/>
+        <w:rPr>
+          <w:rFonts w:ascii="Arial" w:hAnsi="Arial"/>
+          <w:sz w:val="22"/>
+          <w:szCs w:val="22"/>
+        </w:rPr>
+      </w:pPr>
+    </w:p>
+    <w:p>
+      <w:pPr>
+        <w:jc w:val="both"/>
+        <w:rPr>
+          <w:rFonts w:ascii="Arial" w:hAnsi="Arial"/>
+          <w:sz w:val="22"/>
+          <w:szCs w:val="22"/>
+        </w:rPr>
+      </w:pPr>
+      <w:r>
+        <w:rPr>
+          <w:rFonts w:ascii="Arial" w:hAnsi="Arial"/>
+          <w:sz w:val="22"/>
+          <w:szCs w:val="22"/>
+        </w:rPr>
+        <w:t>Scenario 3</w:t>
+      </w:r>
+    </w:p>
+    <w:p>
+      <w:pPr>
+        <w:jc w:val="both"/>
+        <w:rPr>
+          <w:rFonts w:ascii="Arial" w:hAnsi="Arial"/>
+          <w:sz w:val="22"/>
+          <w:szCs w:val="22"/>
+        </w:rPr>
+      </w:pPr>
+    </w:p>
+    <w:p>
+      <w:pPr>
+        <w:jc w:val="both"/>
+        <w:rPr>
+          <w:rFonts w:ascii="Arial" w:hAnsi="Arial"/>
+          <w:sz w:val="22"/>
+          <w:szCs w:val="22"/>
+        </w:rPr>
+      </w:pPr>
+      <w:r>
+        <w:rPr>
+          <w:rFonts w:ascii="Arial" w:hAnsi="Arial"/>
+          <w:sz w:val="22"/>
+          <w:szCs w:val="22"/>
+        </w:rPr>
+        <w:t xml:space="preserve">All users completed this scenario correctly at first try. </w:t>
+      </w:r>
+    </w:p>
+    <w:p>
+      <w:pPr>
+        <w:jc w:val="both"/>
+        <w:rPr>
+          <w:rFonts w:ascii="Arial" w:hAnsi="Arial"/>
+          <w:sz w:val="22"/>
+          <w:szCs w:val="22"/>
+        </w:rPr>
+      </w:pPr>
+    </w:p>
+    <w:p>
+      <w:pPr>
+        <w:jc w:val="both"/>
+        <w:rPr>
+          <w:rFonts w:ascii="Arial" w:hAnsi="Arial"/>
+          <w:sz w:val="22"/>
+          <w:szCs w:val="22"/>
+        </w:rPr>
+      </w:pPr>
+      <w:r>
+        <w:rPr>
+          <w:rFonts w:ascii="Arial" w:hAnsi="Arial"/>
+          <w:sz w:val="22"/>
+          <w:szCs w:val="22"/>
+        </w:rPr>
+        <w:t>Scenario 4</w:t>
+      </w:r>
+    </w:p>
+    <w:p>
+      <w:pPr>
+        <w:jc w:val="both"/>
+        <w:rPr>
+          <w:rFonts w:ascii="Arial" w:hAnsi="Arial"/>
+          <w:sz w:val="22"/>
+          <w:szCs w:val="22"/>
+        </w:rPr>
+      </w:pPr>
+    </w:p>
+    <w:p>
+      <w:pPr>
+        <w:jc w:val="both"/>
+        <w:rPr>
+          <w:rFonts w:ascii="Arial" w:hAnsi="Arial"/>
+          <w:sz w:val="22"/>
+          <w:szCs w:val="22"/>
+        </w:rPr>
+      </w:pPr>
+      <w:r>
+        <w:rPr>
+          <w:rFonts w:ascii="Arial" w:hAnsi="Arial"/>
+          <w:sz w:val="22"/>
+          <w:szCs w:val="22"/>
+        </w:rPr>
+        <w:t xml:space="preserve">This scenario was completed with ease by almost all users, however one user intuitively thought that after calculating the best supermarkets all items would be removed from the list and migrate to the pantry. To solve this problem there could be a button in the list tab that would send all entries to the pantry tab so that the user doesn’t need to </w:t>
+      </w:r>
+      <w:r>
+        <w:rPr>
+          <w:rFonts w:ascii="Arial" w:hAnsi="Arial"/>
+          <w:sz w:val="22"/>
+          <w:szCs w:val="22"/>
+        </w:rPr>
+        <w:t>add</w:t>
+      </w:r>
+      <w:r>
+        <w:rPr>
+          <w:rFonts w:ascii="Arial" w:hAnsi="Arial"/>
+          <w:sz w:val="22"/>
+          <w:szCs w:val="22"/>
+        </w:rPr>
+        <w:t xml:space="preserve"> them one by one, only needing to confirm the expiration date.</w:t>
+      </w:r>
+    </w:p>
+    <w:p>
+      <w:pPr>
+        <w:jc w:val="both"/>
+        <w:rPr>
+          <w:rFonts w:ascii="Arial" w:hAnsi="Arial"/>
+          <w:sz w:val="22"/>
+          <w:szCs w:val="22"/>
+        </w:rPr>
+      </w:pPr>
+    </w:p>
+    <w:p>
+      <w:pPr>
+        <w:jc w:val="both"/>
+        <w:rPr>
+          <w:rFonts w:ascii="Arial" w:hAnsi="Arial"/>
+          <w:sz w:val="22"/>
+          <w:szCs w:val="22"/>
+        </w:rPr>
+      </w:pPr>
+      <w:r>
+        <w:rPr>
+          <w:rFonts w:ascii="Arial" w:hAnsi="Arial"/>
+          <w:sz w:val="22"/>
+          <w:szCs w:val="22"/>
+        </w:rPr>
+        <w:t>Suggestions provided by the users</w:t>
+      </w:r>
+      <w:r>
+        <w:rPr>
+          <w:rFonts w:ascii="Arial" w:hAnsi="Arial"/>
+          <w:sz w:val="22"/>
+          <w:szCs w:val="22"/>
+        </w:rPr>
+        <w:t>:</w:t>
+      </w:r>
+    </w:p>
+    <w:p>
+      <w:pPr>
+        <w:pStyle w:val="PargrafodaLista"/>
+        <w:numPr>
+          <w:ilvl w:val="0"/>
+          <w:numId w:val="5"/>
+        </w:numPr>
+        <w:jc w:val="both"/>
+        <w:rPr>
+          <w:rFonts w:ascii="Arial" w:hAnsi="Arial"/>
+          <w:sz w:val="22"/>
+          <w:szCs w:val="22"/>
+        </w:rPr>
+      </w:pPr>
+      <w:r>
+        <w:rPr>
+          <w:rFonts w:ascii="Arial" w:hAnsi="Arial"/>
+          <w:sz w:val="22"/>
+          <w:szCs w:val="22"/>
+        </w:rPr>
+        <w:t>Filters.</w:t>
+      </w:r>
+    </w:p>
+    <w:p>
+      <w:pPr>
+        <w:pStyle w:val="PargrafodaLista"/>
+        <w:numPr>
+          <w:ilvl w:val="0"/>
+          <w:numId w:val="5"/>
+        </w:numPr>
+        <w:jc w:val="both"/>
+        <w:rPr>
+          <w:rFonts w:ascii="Arial" w:hAnsi="Arial"/>
+          <w:sz w:val="22"/>
+          <w:szCs w:val="22"/>
+        </w:rPr>
+      </w:pPr>
+      <w:r>
+        <w:rPr>
+          <w:rFonts w:ascii="Arial" w:hAnsi="Arial"/>
+          <w:sz w:val="22"/>
+          <w:szCs w:val="22"/>
+        </w:rPr>
+        <w:t>Be able to search for supermarkets.</w:t>
+      </w:r>
+    </w:p>
+    <w:p>
+      <w:pPr>
+        <w:pStyle w:val="PargrafodaLista"/>
+        <w:numPr>
+          <w:ilvl w:val="0"/>
+          <w:numId w:val="5"/>
+        </w:numPr>
+        <w:jc w:val="both"/>
+        <w:rPr>
+          <w:rFonts w:ascii="Arial" w:hAnsi="Arial"/>
+          <w:sz w:val="22"/>
+          <w:szCs w:val="22"/>
+        </w:rPr>
+      </w:pPr>
+      <w:r>
+        <w:rPr>
+          <w:rFonts w:ascii="Arial" w:hAnsi="Arial"/>
+          <w:sz w:val="22"/>
+          <w:szCs w:val="22"/>
+        </w:rPr>
+        <w:t>Favorite supermarkets.</w:t>
+      </w:r>
+    </w:p>
+    <w:p>
+      <w:pPr>
+        <w:pStyle w:val="PargrafodaLista"/>
+        <w:numPr>
+          <w:ilvl w:val="0"/>
+          <w:numId w:val="5"/>
+        </w:numPr>
+        <w:jc w:val="both"/>
+        <w:rPr>
+          <w:rFonts w:ascii="Arial" w:hAnsi="Arial"/>
+          <w:sz w:val="22"/>
+          <w:szCs w:val="22"/>
+        </w:rPr>
+      </w:pPr>
+      <w:r>
+        <w:rPr>
+          <w:rFonts w:ascii="Arial" w:hAnsi="Arial"/>
+          <w:sz w:val="22"/>
+          <w:szCs w:val="22"/>
+        </w:rPr>
+        <w:t>Write sign-up instead of sign-in.</w:t>
+      </w:r>
+    </w:p>
+    <w:p>
+      <w:pPr>
+        <w:pStyle w:val="PargrafodaLista"/>
+        <w:numPr>
+          <w:ilvl w:val="0"/>
+          <w:numId w:val="5"/>
+        </w:numPr>
+        <w:jc w:val="both"/>
+        <w:rPr>
+          <w:rFonts w:ascii="Arial" w:hAnsi="Arial"/>
+          <w:sz w:val="22"/>
+          <w:szCs w:val="22"/>
+        </w:rPr>
+      </w:pPr>
+      <w:r>
+        <w:rPr>
+          <w:rFonts w:ascii="Arial" w:hAnsi="Arial"/>
+          <w:sz w:val="22"/>
+          <w:szCs w:val="22"/>
+        </w:rPr>
+        <w:t xml:space="preserve">Receive a confirmation after adding an item to the list. </w:t>
+      </w:r>
     </w:p>
     <w:sectPr>
       <w:pgSz w:w="11900" w:h="16840"/>
@@ -2084,6 +2776,119 @@
 <file path=word/numbering.xml><?xml version="1.0" encoding="utf-8"?>
 <w:numbering xmlns:wpc="http://schemas.microsoft.com/office/word/2010/wordprocessingCanvas" xmlns:cx="http://schemas.microsoft.com/office/drawing/2014/chartex" xmlns:cx1="http://schemas.microsoft.com/office/drawing/2015/9/8/chartex" xmlns:cx2="http://schemas.microsoft.com/office/drawing/2015/10/21/chartex" xmlns:cx3="http://schemas.microsoft.com/office/drawing/2016/5/9/chartex" xmlns:cx4="http://schemas.microsoft.com/office/drawing/2016/5/10/chartex" xmlns:cx5="http://schemas.microsoft.com/office/drawing/2016/5/11/chartex" xmlns:cx6="http://schemas.microsoft.com/office/drawing/2016/5/12/chartex" xmlns:cx7="http://schemas.microsoft.com/office/drawing/2016/5/13/chartex" xmlns:cx8="http://schemas.microsoft.com/office/drawing/2016/5/14/chartex" xmlns:mc="http://schemas.openxmlformats.org/markup-compatibility/2006" xmlns:aink="http://schemas.microsoft.com/office/drawing/2016/ink" xmlns:am3d="http://schemas.microsoft.com/office/drawing/2017/model3d" xmlns:o="urn:schemas-microsoft-com:office:office" xmlns:oel="http://schemas.microsoft.com/office/2019/extlst" xmlns:r="http://schemas.openxmlformats.org/officeDocument/2006/relationships" xmlns:m="http://schemas.openxmlformats.org/officeDocument/2006/math" xmlns:v="urn:schemas-microsoft-com:vml" xmlns:wp14="http://schemas.microsoft.com/office/word/2010/wordprocessingDrawing" xmlns:wp="http://schemas.openxmlformats.org/drawingml/2006/wordprocessingDrawing" xmlns:w10="urn:schemas-microsoft-com:office:word" xmlns:w="http://schemas.openxmlformats.org/wordprocessingml/2006/main" xmlns:w14="http://schemas.microsoft.com/office/word/2010/wordml" xmlns:w15="http://schemas.microsoft.com/office/word/2012/wordml" xmlns:w16cex="http://schemas.microsoft.com/office/word/2018/wordml/cex" xmlns:w16cid="http://schemas.microsoft.com/office/word/2016/wordml/cid" xmlns:w16="http://schemas.microsoft.com/office/word/2018/wordml" xmlns:w16sdtdh="http://schemas.microsoft.com/office/word/2020/wordml/sdtdatahash" xmlns:w16se="http://schemas.microsoft.com/office/word/2015/wordml/symex" xmlns:wpg="http://schemas.microsoft.com/office/word/2010/wordprocessingGroup" xmlns:wpi="http://schemas.microsoft.com/office/word/2010/wordprocessingInk" xmlns:wne="http://schemas.microsoft.com/office/word/2006/wordml" xmlns:wps="http://schemas.microsoft.com/office/word/2010/wordprocessingShape" mc:Ignorable="w14 w15 w16se w16cid w16 w16cex w16sdtdh wp14">
   <w:abstractNum w:abstractNumId="0" w15:restartNumberingAfterBreak="0">
+    <w:nsid w:val="21403A7F"/>
+    <w:multiLevelType w:val="hybridMultilevel"/>
+    <w:tmpl w:val="B27A81A8"/>
+    <w:lvl w:ilvl="0" w:tplc="0C000001">
+      <w:start w:val="1"/>
+      <w:numFmt w:val="bullet"/>
+      <w:lvlText w:val=""/>
+      <w:lvlJc w:val="left"/>
+      <w:pPr>
+        <w:ind w:left="501" w:hanging="360"/>
+      </w:pPr>
+      <w:rPr>
+        <w:rFonts w:ascii="Symbol" w:hAnsi="Symbol" w:hint="default"/>
+      </w:rPr>
+    </w:lvl>
+    <w:lvl w:ilvl="1" w:tplc="0C000003" w:tentative="1">
+      <w:start w:val="1"/>
+      <w:numFmt w:val="bullet"/>
+      <w:lvlText w:val="o"/>
+      <w:lvlJc w:val="left"/>
+      <w:pPr>
+        <w:ind w:left="1221" w:hanging="360"/>
+      </w:pPr>
+      <w:rPr>
+        <w:rFonts w:ascii="Courier New" w:hAnsi="Courier New" w:cs="Courier New" w:hint="default"/>
+      </w:rPr>
+    </w:lvl>
+    <w:lvl w:ilvl="2" w:tplc="0C000005" w:tentative="1">
+      <w:start w:val="1"/>
+      <w:numFmt w:val="bullet"/>
+      <w:lvlText w:val=""/>
+      <w:lvlJc w:val="left"/>
+      <w:pPr>
+        <w:ind w:left="1941" w:hanging="360"/>
+      </w:pPr>
+      <w:rPr>
+        <w:rFonts w:ascii="Wingdings" w:hAnsi="Wingdings" w:hint="default"/>
+      </w:rPr>
+    </w:lvl>
+    <w:lvl w:ilvl="3" w:tplc="0C000001" w:tentative="1">
+      <w:start w:val="1"/>
+      <w:numFmt w:val="bullet"/>
+      <w:lvlText w:val=""/>
+      <w:lvlJc w:val="left"/>
+      <w:pPr>
+        <w:ind w:left="2661" w:hanging="360"/>
+      </w:pPr>
+      <w:rPr>
+        <w:rFonts w:ascii="Symbol" w:hAnsi="Symbol" w:hint="default"/>
+      </w:rPr>
+    </w:lvl>
+    <w:lvl w:ilvl="4" w:tplc="0C000003" w:tentative="1">
+      <w:start w:val="1"/>
+      <w:numFmt w:val="bullet"/>
+      <w:lvlText w:val="o"/>
+      <w:lvlJc w:val="left"/>
+      <w:pPr>
+        <w:ind w:left="3381" w:hanging="360"/>
+      </w:pPr>
+      <w:rPr>
+        <w:rFonts w:ascii="Courier New" w:hAnsi="Courier New" w:cs="Courier New" w:hint="default"/>
+      </w:rPr>
+    </w:lvl>
+    <w:lvl w:ilvl="5" w:tplc="0C000005" w:tentative="1">
+      <w:start w:val="1"/>
+      <w:numFmt w:val="bullet"/>
+      <w:lvlText w:val=""/>
+      <w:lvlJc w:val="left"/>
+      <w:pPr>
+        <w:ind w:left="4101" w:hanging="360"/>
+      </w:pPr>
+      <w:rPr>
+        <w:rFonts w:ascii="Wingdings" w:hAnsi="Wingdings" w:hint="default"/>
+      </w:rPr>
+    </w:lvl>
+    <w:lvl w:ilvl="6" w:tplc="0C000001" w:tentative="1">
+      <w:start w:val="1"/>
+      <w:numFmt w:val="bullet"/>
+      <w:lvlText w:val=""/>
+      <w:lvlJc w:val="left"/>
+      <w:pPr>
+        <w:ind w:left="4821" w:hanging="360"/>
+      </w:pPr>
+      <w:rPr>
+        <w:rFonts w:ascii="Symbol" w:hAnsi="Symbol" w:hint="default"/>
+      </w:rPr>
+    </w:lvl>
+    <w:lvl w:ilvl="7" w:tplc="0C000003" w:tentative="1">
+      <w:start w:val="1"/>
+      <w:numFmt w:val="bullet"/>
+      <w:lvlText w:val="o"/>
+      <w:lvlJc w:val="left"/>
+      <w:pPr>
+        <w:ind w:left="5541" w:hanging="360"/>
+      </w:pPr>
+      <w:rPr>
+        <w:rFonts w:ascii="Courier New" w:hAnsi="Courier New" w:cs="Courier New" w:hint="default"/>
+      </w:rPr>
+    </w:lvl>
+    <w:lvl w:ilvl="8" w:tplc="0C000005" w:tentative="1">
+      <w:start w:val="1"/>
+      <w:numFmt w:val="bullet"/>
+      <w:lvlText w:val=""/>
+      <w:lvlJc w:val="left"/>
+      <w:pPr>
+        <w:ind w:left="6261" w:hanging="360"/>
+      </w:pPr>
+      <w:rPr>
+        <w:rFonts w:ascii="Wingdings" w:hAnsi="Wingdings" w:hint="default"/>
+      </w:rPr>
+    </w:lvl>
+  </w:abstractNum>
+  <w:abstractNum w:abstractNumId="1" w15:restartNumberingAfterBreak="0">
     <w:nsid w:val="385D18BA"/>
     <w:multiLevelType w:val="hybridMultilevel"/>
     <w:tmpl w:val="BA82A252"/>
@@ -2196,7 +3001,7 @@
       </w:rPr>
     </w:lvl>
   </w:abstractNum>
-  <w:abstractNum w:abstractNumId="1" w15:restartNumberingAfterBreak="0">
+  <w:abstractNum w:abstractNumId="2" w15:restartNumberingAfterBreak="0">
     <w:nsid w:val="55295C15"/>
     <w:multiLevelType w:val="multilevel"/>
     <w:tmpl w:val="A99C6C1E"/>
@@ -2345,7 +3150,7 @@
       </w:rPr>
     </w:lvl>
   </w:abstractNum>
-  <w:abstractNum w:abstractNumId="2" w15:restartNumberingAfterBreak="0">
+  <w:abstractNum w:abstractNumId="3" w15:restartNumberingAfterBreak="0">
     <w:nsid w:val="776E1B90"/>
     <w:multiLevelType w:val="multilevel"/>
     <w:tmpl w:val="30E2B7E8"/>
@@ -2494,7 +3299,7 @@
       </w:rPr>
     </w:lvl>
   </w:abstractNum>
-  <w:abstractNum w:abstractNumId="3" w15:restartNumberingAfterBreak="0">
+  <w:abstractNum w:abstractNumId="4" w15:restartNumberingAfterBreak="0">
     <w:nsid w:val="7795572D"/>
     <w:multiLevelType w:val="hybridMultilevel"/>
     <w:tmpl w:val="5D26D7B2"/>
@@ -2608,16 +3413,19 @@
     </w:lvl>
   </w:abstractNum>
   <w:num w:numId="1" w16cid:durableId="1483697825">
+    <w:abstractNumId w:val="4"/>
+  </w:num>
+  <w:num w:numId="2" w16cid:durableId="444621674">
+    <w:abstractNumId w:val="1"/>
+  </w:num>
+  <w:num w:numId="3" w16cid:durableId="1760130271">
     <w:abstractNumId w:val="3"/>
   </w:num>
-  <w:num w:numId="2" w16cid:durableId="444621674">
-    <w:abstractNumId w:val="0"/>
-  </w:num>
-  <w:num w:numId="3" w16cid:durableId="1760130271">
+  <w:num w:numId="4" w16cid:durableId="380444790">
     <w:abstractNumId w:val="2"/>
   </w:num>
-  <w:num w:numId="4" w16cid:durableId="380444790">
-    <w:abstractNumId w:val="1"/>
+  <w:num w:numId="5" w16cid:durableId="1300450900">
+    <w:abstractNumId w:val="0"/>
   </w:num>
 </w:numbering>
 </file>

</xml_diff>

<commit_message>
Gave more info about filters suggestion
</commit_message>
<xml_diff>
--- a/reports/stage3/G_03_stage3.docx
+++ b/reports/stage3/G_03_stage3.docx
@@ -204,7 +204,6 @@
           <w:lang w:val="pt-PT"/>
         </w:rPr>
       </w:pPr>
-      <w:proofErr w:type="spellStart"/>
       <w:r>
         <w:rPr>
           <w:rFonts w:ascii="Arial" w:hAnsi="Arial"/>
@@ -214,7 +213,6 @@
         </w:rPr>
         <w:t>CartGuru</w:t>
       </w:r>
-      <w:proofErr w:type="spellEnd"/>
     </w:p>
     <w:p>
       <w:pPr>
@@ -296,7 +294,7 @@
                         </a:effectLst>
                         <a:extLst>
                           <a:ext uri="{909E8E84-426E-40dd-AFC4-6F175D3DCCD1}">
-                            <a14:hiddenFill xmlns:a14="http://schemas.microsoft.com/office/drawing/2010/main" xmlns:w="http://schemas.openxmlformats.org/wordprocessingml/2006/main" xmlns:w10="urn:schemas-microsoft-com:office:word" xmlns:v="urn:schemas-microsoft-com:vml" xmlns:o="urn:schemas-microsoft-com:office:office" xmlns:mv="urn:schemas-microsoft-com:mac:vml" xmlns:mo="http://schemas.microsoft.com/office/mac/office/2008/main" xmlns="">
+                            <a14:hiddenFill xmlns="" xmlns:mo="http://schemas.microsoft.com/office/mac/office/2008/main" xmlns:mv="urn:schemas-microsoft-com:mac:vml" xmlns:o="urn:schemas-microsoft-com:office:office" xmlns:v="urn:schemas-microsoft-com:vml" xmlns:w10="urn:schemas-microsoft-com:office:word" xmlns:w="http://schemas.openxmlformats.org/wordprocessingml/2006/main" xmlns:a14="http://schemas.microsoft.com/office/drawing/2010/main">
                               <a:noFill/>
                             </a14:hiddenFill>
                           </a:ext>
@@ -347,7 +345,6 @@
           <w:lang w:val="pt-PT"/>
         </w:rPr>
       </w:pPr>
-      <w:proofErr w:type="spellStart"/>
       <w:r>
         <w:rPr>
           <w:rFonts w:ascii="Arial" w:hAnsi="Arial"/>
@@ -357,7 +354,6 @@
         </w:rPr>
         <w:t>Stage</w:t>
       </w:r>
-      <w:proofErr w:type="spellEnd"/>
       <w:r>
         <w:rPr>
           <w:rFonts w:ascii="Arial" w:hAnsi="Arial"/>
@@ -392,19 +388,8 @@
           <w:sz w:val="40"/>
           <w:lang w:val="pt-PT"/>
         </w:rPr>
-        <w:t xml:space="preserve">1st </w:t>
-      </w:r>
-      <w:proofErr w:type="spellStart"/>
-      <w:r>
-        <w:rPr>
-          <w:rFonts w:ascii="Arial" w:hAnsi="Arial"/>
-          <w:color w:val="365F91" w:themeColor="accent1" w:themeShade="BF"/>
-          <w:sz w:val="40"/>
-          <w:lang w:val="pt-PT"/>
-        </w:rPr>
-        <w:t>prototype</w:t>
-      </w:r>
-      <w:proofErr w:type="spellEnd"/>
+        <w:t>1st prototype</w:t>
+      </w:r>
     </w:p>
     <w:p>
       <w:pPr>
@@ -645,7 +630,6 @@
           <w:lang w:val="pt-PT"/>
         </w:rPr>
       </w:pPr>
-      <w:proofErr w:type="spellStart"/>
       <w:r>
         <w:rPr>
           <w:rFonts w:ascii="Arial" w:hAnsi="Arial"/>
@@ -654,7 +638,6 @@
         </w:rPr>
         <w:t>Authors</w:t>
       </w:r>
-      <w:proofErr w:type="spellEnd"/>
       <w:r>
         <w:rPr>
           <w:rFonts w:ascii="Arial" w:hAnsi="Arial"/>
@@ -727,7 +710,6 @@
         </w:rPr>
         <w:tab/>
       </w:r>
-      <w:proofErr w:type="spellStart"/>
       <w:r>
         <w:rPr>
           <w:rFonts w:ascii="Arial" w:hAnsi="Arial"/>
@@ -736,7 +718,6 @@
         </w:rPr>
         <w:t>Lab</w:t>
       </w:r>
-      <w:proofErr w:type="spellEnd"/>
       <w:r>
         <w:rPr>
           <w:rFonts w:ascii="Arial" w:hAnsi="Arial"/>
@@ -745,45 +726,35 @@
         </w:rPr>
         <w:t xml:space="preserve"> </w:t>
       </w:r>
-      <w:proofErr w:type="spellStart"/>
-      <w:r>
-        <w:rPr>
-          <w:rFonts w:ascii="Arial" w:hAnsi="Arial"/>
-          <w:b/>
-          <w:lang w:val="pt-PT"/>
-        </w:rPr>
-        <w:t>class</w:t>
-      </w:r>
-      <w:proofErr w:type="spellEnd"/>
-      <w:r>
-        <w:rPr>
-          <w:rFonts w:ascii="Arial" w:hAnsi="Arial"/>
-          <w:b/>
-          <w:lang w:val="pt-PT"/>
-        </w:rPr>
+      <w:r>
+        <w:rPr>
+          <w:rFonts w:ascii="Arial" w:hAnsi="Arial"/>
+          <w:b/>
+          <w:lang w:val="pt-PT"/>
+        </w:rPr>
+        <w:t xml:space="preserve">class </w:t>
+      </w:r>
+      <w:r>
+        <w:rPr>
+          <w:rFonts w:ascii="Arial" w:hAnsi="Arial"/>
+          <w:b/>
+          <w:lang w:val="pt-PT"/>
+        </w:rPr>
+        <w:t>Nº</w:t>
+      </w:r>
+      <w:r>
+        <w:rPr>
+          <w:rFonts w:ascii="Arial" w:hAnsi="Arial"/>
+          <w:b/>
+          <w:lang w:val="pt-PT"/>
+        </w:rPr>
+        <w:tab/>
         <w:t xml:space="preserve"> </w:t>
       </w:r>
       <w:r>
         <w:rPr>
           <w:rFonts w:ascii="Arial" w:hAnsi="Arial"/>
           <w:b/>
-          <w:lang w:val="pt-PT"/>
-        </w:rPr>
-        <w:t>Nº</w:t>
-      </w:r>
-      <w:r>
-        <w:rPr>
-          <w:rFonts w:ascii="Arial" w:hAnsi="Arial"/>
-          <w:b/>
-          <w:lang w:val="pt-PT"/>
-        </w:rPr>
-        <w:tab/>
-        <w:t xml:space="preserve"> </w:t>
-      </w:r>
-      <w:r>
-        <w:rPr>
-          <w:rFonts w:ascii="Arial" w:hAnsi="Arial"/>
-          <w:b/>
           <w:bCs/>
           <w:sz w:val="22"/>
           <w:lang w:val="pt-PT"/>
@@ -945,23 +916,13 @@
         </w:rPr>
         <w:tab/>
       </w:r>
-      <w:proofErr w:type="spellStart"/>
-      <w:r>
-        <w:rPr>
-          <w:rFonts w:ascii="Arial" w:hAnsi="Arial"/>
-          <w:b/>
-          <w:lang w:val="pt-PT"/>
-        </w:rPr>
-        <w:t>Group</w:t>
-      </w:r>
-      <w:proofErr w:type="spellEnd"/>
-      <w:r>
-        <w:rPr>
-          <w:rFonts w:ascii="Arial" w:hAnsi="Arial"/>
-          <w:b/>
-          <w:lang w:val="pt-PT"/>
-        </w:rPr>
-        <w:t xml:space="preserve"> Nº </w:t>
+      <w:r>
+        <w:rPr>
+          <w:rFonts w:ascii="Arial" w:hAnsi="Arial"/>
+          <w:b/>
+          <w:lang w:val="pt-PT"/>
+        </w:rPr>
+        <w:t xml:space="preserve">Group Nº </w:t>
       </w:r>
       <w:r>
         <w:rPr>
@@ -1526,25 +1487,7 @@
           <w:sz w:val="22"/>
           <w:szCs w:val="22"/>
         </w:rPr>
-        <w:t xml:space="preserve">, </w:t>
-      </w:r>
-      <w:proofErr w:type="spellStart"/>
-      <w:r>
-        <w:rPr>
-          <w:rFonts w:ascii="Arial" w:hAnsi="Arial"/>
-          <w:sz w:val="22"/>
-          <w:szCs w:val="22"/>
-        </w:rPr>
-        <w:t>CartGuru</w:t>
-      </w:r>
-      <w:proofErr w:type="spellEnd"/>
-      <w:r>
-        <w:rPr>
-          <w:rFonts w:ascii="Arial" w:hAnsi="Arial"/>
-          <w:sz w:val="22"/>
-          <w:szCs w:val="22"/>
-        </w:rPr>
-        <w:t>,</w:t>
+        <w:t>, CartGuru,</w:t>
       </w:r>
       <w:r>
         <w:rPr>
@@ -1689,61 +1632,7 @@
           <w:sz w:val="22"/>
           <w:szCs w:val="22"/>
         </w:rPr>
-        <w:t xml:space="preserve">Mrs. Jane was on her way home after work thinking about what she could make for dinner, she immediately thought of making </w:t>
-      </w:r>
-      <w:proofErr w:type="spellStart"/>
-      <w:r>
-        <w:rPr>
-          <w:rFonts w:ascii="Arial" w:hAnsi="Arial" w:cs="Arial"/>
-          <w:sz w:val="22"/>
-          <w:szCs w:val="22"/>
-        </w:rPr>
-        <w:t>açorda</w:t>
-      </w:r>
-      <w:proofErr w:type="spellEnd"/>
-      <w:r>
-        <w:rPr>
-          <w:rFonts w:ascii="Arial" w:hAnsi="Arial" w:cs="Arial"/>
-          <w:sz w:val="22"/>
-          <w:szCs w:val="22"/>
-        </w:rPr>
-        <w:t xml:space="preserve">, however she remembered that her husband and kids ate toasts with the remaining bread for breakfast. The store she usually goes to is quite far from her way home, so she decides to try </w:t>
-      </w:r>
-      <w:proofErr w:type="spellStart"/>
-      <w:r>
-        <w:rPr>
-          <w:rFonts w:ascii="Arial" w:hAnsi="Arial" w:cs="Arial"/>
-          <w:sz w:val="22"/>
-          <w:szCs w:val="22"/>
-        </w:rPr>
-        <w:t>CartGuru</w:t>
-      </w:r>
-      <w:proofErr w:type="spellEnd"/>
-      <w:r>
-        <w:rPr>
-          <w:rFonts w:ascii="Arial" w:hAnsi="Arial" w:cs="Arial"/>
-          <w:sz w:val="22"/>
-          <w:szCs w:val="22"/>
-        </w:rPr>
-        <w:t xml:space="preserve">, a mobile app she recently downloaded, that </w:t>
-      </w:r>
-      <w:proofErr w:type="spellStart"/>
-      <w:r>
-        <w:rPr>
-          <w:rFonts w:ascii="Arial" w:hAnsi="Arial" w:cs="Arial"/>
-          <w:sz w:val="22"/>
-          <w:szCs w:val="22"/>
-        </w:rPr>
-        <w:t>let’s</w:t>
-      </w:r>
-      <w:proofErr w:type="spellEnd"/>
-      <w:r>
-        <w:rPr>
-          <w:rFonts w:ascii="Arial" w:hAnsi="Arial" w:cs="Arial"/>
-          <w:sz w:val="22"/>
-          <w:szCs w:val="22"/>
-        </w:rPr>
-        <w:t xml:space="preserve"> her find products at the best price nearby.</w:t>
+        <w:t>Mrs. Jane was on her way home after work thinking about what she could make for dinner, she immediately thought of making açorda, however she remembered that her husband and kids ate toasts with the remaining bread for breakfast. The store she usually goes to is quite far from her way home, so she decides to try CartGuru, a mobile app she recently downloaded, that let’s her find products at the best price nearby.</w:t>
       </w:r>
       <w:r>
         <w:rPr>
@@ -1863,25 +1752,7 @@
           <w:sz w:val="22"/>
           <w:szCs w:val="22"/>
         </w:rPr>
-        <w:t xml:space="preserve">Mr. Samuel is an avid </w:t>
-      </w:r>
-      <w:proofErr w:type="spellStart"/>
-      <w:r>
-        <w:rPr>
-          <w:rFonts w:ascii="Arial" w:hAnsi="Arial" w:cs="Arial"/>
-          <w:sz w:val="22"/>
-          <w:szCs w:val="22"/>
-        </w:rPr>
-        <w:t>CartGuru</w:t>
-      </w:r>
-      <w:proofErr w:type="spellEnd"/>
-      <w:r>
-        <w:rPr>
-          <w:rFonts w:ascii="Arial" w:hAnsi="Arial" w:cs="Arial"/>
-          <w:sz w:val="22"/>
-          <w:szCs w:val="22"/>
-        </w:rPr>
-        <w:t xml:space="preserve"> user, so he already has an account and frequently interacts with the community. </w:t>
+        <w:t xml:space="preserve">Mr. Samuel is an avid CartGuru user, so he already has an account and frequently interacts with the community. </w:t>
       </w:r>
       <w:r>
         <w:rPr>
@@ -1913,25 +1784,7 @@
           <w:sz w:val="22"/>
           <w:szCs w:val="22"/>
         </w:rPr>
-        <w:t xml:space="preserve">it on </w:t>
-      </w:r>
-      <w:proofErr w:type="spellStart"/>
-      <w:r>
-        <w:rPr>
-          <w:rFonts w:ascii="Arial" w:hAnsi="Arial" w:cs="Arial"/>
-          <w:sz w:val="22"/>
-          <w:szCs w:val="22"/>
-        </w:rPr>
-        <w:t>CartGuru</w:t>
-      </w:r>
-      <w:proofErr w:type="spellEnd"/>
-      <w:r>
-        <w:rPr>
-          <w:rFonts w:ascii="Arial" w:hAnsi="Arial" w:cs="Arial"/>
-          <w:sz w:val="22"/>
-          <w:szCs w:val="22"/>
-        </w:rPr>
-        <w:t>.</w:t>
+        <w:t>it on CartGuru.</w:t>
       </w:r>
     </w:p>
     <w:p>
@@ -2019,25 +1872,7 @@
           <w:sz w:val="22"/>
           <w:szCs w:val="22"/>
         </w:rPr>
-        <w:t xml:space="preserve">nfortunately, he couldn’t eat all the nuts within the expiry date. Mr. Ruy told this story to a friend of his, Mr. Samuel, which in turn recommend him </w:t>
-      </w:r>
-      <w:proofErr w:type="spellStart"/>
-      <w:r>
-        <w:rPr>
-          <w:rFonts w:ascii="Arial" w:hAnsi="Arial" w:cs="Arial"/>
-          <w:sz w:val="22"/>
-          <w:szCs w:val="22"/>
-        </w:rPr>
-        <w:t>CartGuru</w:t>
-      </w:r>
-      <w:proofErr w:type="spellEnd"/>
-      <w:r>
-        <w:rPr>
-          <w:rFonts w:ascii="Arial" w:hAnsi="Arial" w:cs="Arial"/>
-          <w:sz w:val="22"/>
-          <w:szCs w:val="22"/>
-        </w:rPr>
-        <w:t xml:space="preserve"> to take note of expiry dates</w:t>
+        <w:t>nfortunately, he couldn’t eat all the nuts within the expiry date. Mr. Ruy told this story to a friend of his, Mr. Samuel, which in turn recommend him CartGuru to take note of expiry dates</w:t>
       </w:r>
       <w:r>
         <w:rPr>
@@ -2126,25 +1961,7 @@
           <w:sz w:val="22"/>
           <w:szCs w:val="22"/>
         </w:rPr>
-        <w:t xml:space="preserve">after eating an amazing </w:t>
-      </w:r>
-      <w:proofErr w:type="spellStart"/>
-      <w:r>
-        <w:rPr>
-          <w:rFonts w:ascii="Arial" w:hAnsi="Arial" w:cs="Arial"/>
-          <w:sz w:val="22"/>
-          <w:szCs w:val="22"/>
-        </w:rPr>
-        <w:t>açorda</w:t>
-      </w:r>
-      <w:proofErr w:type="spellEnd"/>
-      <w:r>
-        <w:rPr>
-          <w:rFonts w:ascii="Arial" w:hAnsi="Arial" w:cs="Arial"/>
-          <w:sz w:val="22"/>
-          <w:szCs w:val="22"/>
-        </w:rPr>
-        <w:t xml:space="preserve"> realized</w:t>
+        <w:t>after eating an amazing açorda realized</w:t>
       </w:r>
       <w:r>
         <w:rPr>
@@ -2383,15 +2200,24 @@
           <w:rFonts w:ascii="Arial" w:hAnsi="Arial"/>
           <w:sz w:val="22"/>
           <w:szCs w:val="22"/>
-        </w:rPr>
-      </w:pPr>
-      <w:r>
-        <w:rPr>
-          <w:rFonts w:ascii="Arial" w:hAnsi="Arial"/>
-          <w:sz w:val="22"/>
-          <w:szCs w:val="22"/>
-        </w:rPr>
-        <w:t>Most users before adding a product to a list did not increment the unit counter, which starts at zero. This means that this is not the correct place to think about the number of units need, instead it should be in the list tab.</w:t>
+          <w:u w:val="single"/>
+        </w:rPr>
+      </w:pPr>
+      <w:r>
+        <w:rPr>
+          <w:rFonts w:ascii="Arial" w:hAnsi="Arial"/>
+          <w:sz w:val="22"/>
+          <w:szCs w:val="22"/>
+        </w:rPr>
+        <w:t xml:space="preserve">Most users before adding a product to a list did not increment the unit counter, which starts at zero. </w:t>
+      </w:r>
+      <w:r>
+        <w:rPr>
+          <w:rFonts w:ascii="Arial" w:hAnsi="Arial"/>
+          <w:sz w:val="22"/>
+          <w:szCs w:val="22"/>
+        </w:rPr>
+        <w:t>A possible solution could be to replace the add to list button with the counter buttons and a delete button once the user added an item to the list.</w:t>
       </w:r>
     </w:p>
     <w:p>
@@ -2631,7 +2457,23 @@
           <w:sz w:val="22"/>
           <w:szCs w:val="22"/>
         </w:rPr>
-        <w:t>Filters.</w:t>
+        <w:t>Filters</w:t>
+      </w:r>
+      <w:r>
+        <w:rPr>
+          <w:rFonts w:ascii="Arial" w:hAnsi="Arial"/>
+          <w:sz w:val="22"/>
+          <w:szCs w:val="22"/>
+        </w:rPr>
+        <w:t xml:space="preserve"> in the shopping list functional</w:t>
+      </w:r>
+      <w:r>
+        <w:rPr>
+          <w:rFonts w:ascii="Arial" w:hAnsi="Arial"/>
+          <w:sz w:val="22"/>
+          <w:szCs w:val="22"/>
+        </w:rPr>
+        <w:t>.</w:t>
       </w:r>
     </w:p>
     <w:p>

</xml_diff>

<commit_message>
Fix: Forgot to save word file
</commit_message>
<xml_diff>
--- a/reports/stage3/G_03_stage3.docx
+++ b/reports/stage3/G_03_stage3.docx
@@ -2466,6 +2466,14 @@
           <w:szCs w:val="22"/>
         </w:rPr>
         <w:t xml:space="preserve"> in the shopping list functional</w:t>
+      </w:r>
+      <w:r>
+        <w:rPr>
+          <w:rFonts w:ascii="Arial" w:hAnsi="Arial"/>
+          <w:sz w:val="22"/>
+          <w:szCs w:val="22"/>
+        </w:rPr>
+        <w:t>ity</w:t>
       </w:r>
       <w:r>
         <w:rPr>

</xml_diff>